<commit_message>
New team numbers file
</commit_message>
<xml_diff>
--- a/docs/PUSO2020_TeamNumbers.docx
+++ b/docs/PUSO2020_TeamNumbers.docx
@@ -995,48 +995,46 @@
           <w:tcPr>
             <w:cnfStyle w:val="001000000000" w:firstRow="0" w:lastRow="0" w:firstColumn="1" w:lastColumn="0" w:oddVBand="0" w:evenVBand="0" w:oddHBand="0" w:evenHBand="0" w:firstRowFirstColumn="0" w:firstRowLastColumn="0" w:lastRowFirstColumn="0" w:lastRowLastColumn="0"/>
             <w:tcW w:w="5158" w:type="dxa"/>
-            <w:hideMark/>
-          </w:tcPr>
-          <w:p>
-            <w:pPr>
-              <w:rPr>
-                <w:rFonts w:ascii="Lato" w:eastAsia="Times New Roman" w:hAnsi="Lato" w:cs="Arial"/>
-                <w:szCs w:val="20"/>
-                <w:lang w:eastAsia="zh-CN"/>
-              </w:rPr>
-            </w:pPr>
-            <w:r>
-              <w:rPr>
-                <w:rFonts w:ascii="Lato" w:eastAsia="Times New Roman" w:hAnsi="Lato" w:cs="Arial"/>
-                <w:szCs w:val="20"/>
-                <w:lang w:eastAsia="zh-CN"/>
-              </w:rPr>
-              <w:t>Centennial High School A</w:t>
+          </w:tcPr>
+          <w:p>
+            <w:pPr>
+              <w:rPr>
+                <w:rFonts w:ascii="Lato" w:eastAsia="Times New Roman" w:hAnsi="Lato" w:cs="Arial"/>
+                <w:szCs w:val="20"/>
+                <w:lang w:eastAsia="zh-CN"/>
+              </w:rPr>
+            </w:pPr>
+            <w:r>
+              <w:rPr>
+                <w:rFonts w:ascii="Lato" w:eastAsia="Times New Roman" w:hAnsi="Lato" w:cs="Arial"/>
+                <w:szCs w:val="20"/>
+                <w:lang w:eastAsia="zh-CN"/>
+              </w:rPr>
+              <w:t>Central Bucks High School South</w:t>
             </w:r>
           </w:p>
         </w:tc>
         <w:tc>
           <w:tcPr>
             <w:tcW w:w="970" w:type="dxa"/>
-            <w:hideMark/>
-          </w:tcPr>
-          <w:p>
-            <w:pPr>
-              <w:jc w:val="center"/>
-              <w:cnfStyle w:val="000000000000" w:firstRow="0" w:lastRow="0" w:firstColumn="0" w:lastColumn="0" w:oddVBand="0" w:evenVBand="0" w:oddHBand="0" w:evenHBand="0" w:firstRowFirstColumn="0" w:firstRowLastColumn="0" w:lastRowFirstColumn="0" w:lastRowLastColumn="0"/>
-              <w:rPr>
-                <w:rFonts w:ascii="Lato" w:eastAsia="Times New Roman" w:hAnsi="Lato" w:cs="Arial"/>
-                <w:szCs w:val="20"/>
-                <w:lang w:eastAsia="zh-CN"/>
-              </w:rPr>
-            </w:pPr>
-            <w:r>
-              <w:rPr>
-                <w:rFonts w:ascii="Lato" w:eastAsia="Times New Roman" w:hAnsi="Lato" w:cs="Arial"/>
-                <w:szCs w:val="20"/>
-                <w:lang w:eastAsia="zh-CN"/>
-              </w:rPr>
-              <w:t>MD</w:t>
+          </w:tcPr>
+          <w:p>
+            <w:pPr>
+              <w:jc w:val="center"/>
+              <w:cnfStyle w:val="000000000000" w:firstRow="0" w:lastRow="0" w:firstColumn="0" w:lastColumn="0" w:oddVBand="0" w:evenVBand="0" w:oddHBand="0" w:evenHBand="0" w:firstRowFirstColumn="0" w:firstRowLastColumn="0" w:lastRowFirstColumn="0" w:lastRowLastColumn="0"/>
+              <w:rPr>
+                <w:rFonts w:ascii="Lato" w:eastAsia="Times New Roman" w:hAnsi="Lato" w:cs="Arial"/>
+                <w:szCs w:val="20"/>
+                <w:lang w:eastAsia="zh-CN"/>
+              </w:rPr>
+            </w:pPr>
+            <w:r>
+              <w:rPr>
+                <w:rFonts w:ascii="Lato" w:eastAsia="Times New Roman" w:hAnsi="Lato" w:cs="Arial"/>
+                <w:szCs w:val="20"/>
+                <w:lang w:eastAsia="zh-CN"/>
+              </w:rPr>
+              <w:t>PA</w:t>
             </w:r>
           </w:p>
         </w:tc>
@@ -1084,7 +1082,7 @@
                 <w:szCs w:val="20"/>
                 <w:lang w:eastAsia="zh-CN"/>
               </w:rPr>
-              <w:t>Fine 314</w:t>
+              <w:t>Frist 228</w:t>
             </w:r>
           </w:p>
         </w:tc>
@@ -1115,7 +1113,7 @@
                 <w:szCs w:val="20"/>
                 <w:lang w:eastAsia="zh-CN"/>
               </w:rPr>
-              <w:t>Centennial High School B</w:t>
+              <w:t>Centennial High School A</w:t>
             </w:r>
           </w:p>
         </w:tc>
@@ -1218,7 +1216,7 @@
                 <w:szCs w:val="20"/>
                 <w:lang w:eastAsia="zh-CN"/>
               </w:rPr>
-              <w:t>Central Bucks High School South</w:t>
+              <w:t>Centennial High School B</w:t>
             </w:r>
           </w:p>
         </w:tc>
@@ -1243,7 +1241,7 @@
                 <w:szCs w:val="20"/>
                 <w:lang w:eastAsia="zh-CN"/>
               </w:rPr>
-              <w:t>PA</w:t>
+              <w:t>MD</w:t>
             </w:r>
           </w:p>
         </w:tc>
@@ -1267,15 +1265,7 @@
                 <w:szCs w:val="20"/>
                 <w:lang w:eastAsia="zh-CN"/>
               </w:rPr>
-              <w:t>1</w:t>
-            </w:r>
-            <w:r>
-              <w:rPr>
-                <w:rFonts w:ascii="Lato" w:eastAsia="Times New Roman" w:hAnsi="Lato" w:cs="Arial"/>
-                <w:szCs w:val="20"/>
-                <w:lang w:eastAsia="zh-CN"/>
-              </w:rPr>
-              <w:t>0</w:t>
+              <w:t>10</w:t>
             </w:r>
           </w:p>
         </w:tc>
@@ -1299,7 +1289,7 @@
                 <w:szCs w:val="20"/>
                 <w:lang w:eastAsia="zh-CN"/>
               </w:rPr>
-              <w:t>Frist 228</w:t>
+              <w:t>Fine 314</w:t>
             </w:r>
           </w:p>
         </w:tc>
@@ -2657,48 +2647,54 @@
           <w:tcPr>
             <w:cnfStyle w:val="001000000000" w:firstRow="0" w:lastRow="0" w:firstColumn="1" w:lastColumn="0" w:oddVBand="0" w:evenVBand="0" w:oddHBand="0" w:evenHBand="0" w:firstRowFirstColumn="0" w:firstRowLastColumn="0" w:lastRowFirstColumn="0" w:lastRowLastColumn="0"/>
             <w:tcW w:w="5158" w:type="dxa"/>
-            <w:hideMark/>
-          </w:tcPr>
-          <w:p>
-            <w:pPr>
-              <w:rPr>
-                <w:rFonts w:ascii="Lato" w:eastAsia="Times New Roman" w:hAnsi="Lato" w:cs="Arial"/>
-                <w:szCs w:val="20"/>
-                <w:lang w:eastAsia="zh-CN"/>
-              </w:rPr>
-            </w:pPr>
-            <w:r>
-              <w:rPr>
-                <w:rFonts w:ascii="Lato" w:eastAsia="Times New Roman" w:hAnsi="Lato" w:cs="Arial"/>
-                <w:szCs w:val="20"/>
-                <w:lang w:eastAsia="zh-CN"/>
-              </w:rPr>
-              <w:t>Lower Merion High School A</w:t>
+          </w:tcPr>
+          <w:p>
+            <w:pPr>
+              <w:rPr>
+                <w:rFonts w:ascii="Lato" w:eastAsia="Times New Roman" w:hAnsi="Lato" w:cs="Arial"/>
+                <w:szCs w:val="20"/>
+                <w:lang w:eastAsia="zh-CN"/>
+              </w:rPr>
+            </w:pPr>
+            <w:r>
+              <w:rPr>
+                <w:rFonts w:ascii="Lato" w:eastAsia="Times New Roman" w:hAnsi="Lato" w:cs="Arial"/>
+                <w:szCs w:val="20"/>
+                <w:lang w:eastAsia="zh-CN"/>
+              </w:rPr>
+              <w:t>Middlesex County Academy</w:t>
+            </w:r>
+            <w:r>
+              <w:rPr>
+                <w:rFonts w:ascii="Lato" w:eastAsia="Times New Roman" w:hAnsi="Lato" w:cs="Arial"/>
+                <w:szCs w:val="20"/>
+                <w:lang w:eastAsia="zh-CN"/>
+              </w:rPr>
+              <w:t xml:space="preserve"> for SMET</w:t>
             </w:r>
           </w:p>
         </w:tc>
         <w:tc>
           <w:tcPr>
             <w:tcW w:w="970" w:type="dxa"/>
-            <w:hideMark/>
-          </w:tcPr>
-          <w:p>
-            <w:pPr>
-              <w:jc w:val="center"/>
-              <w:cnfStyle w:val="000000000000" w:firstRow="0" w:lastRow="0" w:firstColumn="0" w:lastColumn="0" w:oddVBand="0" w:evenVBand="0" w:oddHBand="0" w:evenHBand="0" w:firstRowFirstColumn="0" w:firstRowLastColumn="0" w:lastRowFirstColumn="0" w:lastRowLastColumn="0"/>
-              <w:rPr>
-                <w:rFonts w:ascii="Lato" w:eastAsia="Times New Roman" w:hAnsi="Lato" w:cs="Arial"/>
-                <w:szCs w:val="20"/>
-                <w:lang w:eastAsia="zh-CN"/>
-              </w:rPr>
-            </w:pPr>
-            <w:r>
-              <w:rPr>
-                <w:rFonts w:ascii="Lato" w:eastAsia="Times New Roman" w:hAnsi="Lato" w:cs="Arial"/>
-                <w:szCs w:val="20"/>
-                <w:lang w:eastAsia="zh-CN"/>
-              </w:rPr>
-              <w:t>PA</w:t>
+          </w:tcPr>
+          <w:p>
+            <w:pPr>
+              <w:jc w:val="center"/>
+              <w:cnfStyle w:val="000000000000" w:firstRow="0" w:lastRow="0" w:firstColumn="0" w:lastColumn="0" w:oddVBand="0" w:evenVBand="0" w:oddHBand="0" w:evenHBand="0" w:firstRowFirstColumn="0" w:firstRowLastColumn="0" w:lastRowFirstColumn="0" w:lastRowLastColumn="0"/>
+              <w:rPr>
+                <w:rFonts w:ascii="Lato" w:eastAsia="Times New Roman" w:hAnsi="Lato" w:cs="Arial"/>
+                <w:szCs w:val="20"/>
+                <w:lang w:eastAsia="zh-CN"/>
+              </w:rPr>
+            </w:pPr>
+            <w:r>
+              <w:rPr>
+                <w:rFonts w:ascii="Lato" w:eastAsia="Times New Roman" w:hAnsi="Lato" w:cs="Arial"/>
+                <w:szCs w:val="20"/>
+                <w:lang w:eastAsia="zh-CN"/>
+              </w:rPr>
+              <w:t>NJ</w:t>
             </w:r>
           </w:p>
         </w:tc>
@@ -2722,15 +2718,7 @@
                 <w:szCs w:val="20"/>
                 <w:lang w:eastAsia="zh-CN"/>
               </w:rPr>
-              <w:t>2</w:t>
-            </w:r>
-            <w:r>
-              <w:rPr>
-                <w:rFonts w:ascii="Lato" w:eastAsia="Times New Roman" w:hAnsi="Lato" w:cs="Arial"/>
-                <w:szCs w:val="20"/>
-                <w:lang w:eastAsia="zh-CN"/>
-              </w:rPr>
-              <w:t>4</w:t>
+              <w:t>24</w:t>
             </w:r>
           </w:p>
         </w:tc>
@@ -2754,7 +2742,7 @@
                 <w:szCs w:val="20"/>
                 <w:lang w:eastAsia="zh-CN"/>
               </w:rPr>
-              <w:t>Jones 100</w:t>
+              <w:t>McCosh B13</w:t>
             </w:r>
           </w:p>
         </w:tc>
@@ -2785,7 +2773,7 @@
                 <w:szCs w:val="20"/>
                 <w:lang w:eastAsia="zh-CN"/>
               </w:rPr>
-              <w:t>Lower Merion High School B</w:t>
+              <w:t>Lower Merion High School A</w:t>
             </w:r>
           </w:p>
         </w:tc>
@@ -2834,7 +2822,15 @@
                 <w:szCs w:val="20"/>
                 <w:lang w:eastAsia="zh-CN"/>
               </w:rPr>
-              <w:t>25</w:t>
+              <w:t>2</w:t>
+            </w:r>
+            <w:r>
+              <w:rPr>
+                <w:rFonts w:ascii="Lato" w:eastAsia="Times New Roman" w:hAnsi="Lato" w:cs="Arial"/>
+                <w:szCs w:val="20"/>
+                <w:lang w:eastAsia="zh-CN"/>
+              </w:rPr>
+              <w:t>5</w:t>
             </w:r>
           </w:p>
         </w:tc>
@@ -2872,56 +2868,48 @@
           <w:tcPr>
             <w:cnfStyle w:val="001000000000" w:firstRow="0" w:lastRow="0" w:firstColumn="1" w:lastColumn="0" w:oddVBand="0" w:evenVBand="0" w:oddHBand="0" w:evenHBand="0" w:firstRowFirstColumn="0" w:firstRowLastColumn="0" w:lastRowFirstColumn="0" w:lastRowLastColumn="0"/>
             <w:tcW w:w="5158" w:type="dxa"/>
-          </w:tcPr>
-          <w:p>
-            <w:pPr>
-              <w:rPr>
-                <w:rFonts w:ascii="Lato" w:eastAsia="Times New Roman" w:hAnsi="Lato" w:cs="Arial"/>
-                <w:szCs w:val="20"/>
-                <w:lang w:eastAsia="zh-CN"/>
-              </w:rPr>
-            </w:pPr>
-            <w:proofErr w:type="spellStart"/>
-            <w:r>
-              <w:rPr>
-                <w:rFonts w:ascii="Lato" w:eastAsia="Times New Roman" w:hAnsi="Lato" w:cs="Arial"/>
-                <w:szCs w:val="20"/>
-                <w:lang w:eastAsia="zh-CN"/>
-              </w:rPr>
-              <w:t>Marriotts</w:t>
-            </w:r>
-            <w:proofErr w:type="spellEnd"/>
-            <w:r>
-              <w:rPr>
-                <w:rFonts w:ascii="Lato" w:eastAsia="Times New Roman" w:hAnsi="Lato" w:cs="Arial"/>
-                <w:szCs w:val="20"/>
-                <w:lang w:eastAsia="zh-CN"/>
-              </w:rPr>
-              <w:t xml:space="preserve"> Ridge High School A</w:t>
+            <w:hideMark/>
+          </w:tcPr>
+          <w:p>
+            <w:pPr>
+              <w:rPr>
+                <w:rFonts w:ascii="Lato" w:eastAsia="Times New Roman" w:hAnsi="Lato" w:cs="Arial"/>
+                <w:szCs w:val="20"/>
+                <w:lang w:eastAsia="zh-CN"/>
+              </w:rPr>
+            </w:pPr>
+            <w:r>
+              <w:rPr>
+                <w:rFonts w:ascii="Lato" w:eastAsia="Times New Roman" w:hAnsi="Lato" w:cs="Arial"/>
+                <w:szCs w:val="20"/>
+                <w:lang w:eastAsia="zh-CN"/>
+              </w:rPr>
+              <w:t>Lower Merion High School B</w:t>
             </w:r>
           </w:p>
         </w:tc>
         <w:tc>
           <w:tcPr>
             <w:tcW w:w="970" w:type="dxa"/>
-          </w:tcPr>
-          <w:p>
-            <w:pPr>
-              <w:jc w:val="center"/>
-              <w:cnfStyle w:val="000000000000" w:firstRow="0" w:lastRow="0" w:firstColumn="0" w:lastColumn="0" w:oddVBand="0" w:evenVBand="0" w:oddHBand="0" w:evenHBand="0" w:firstRowFirstColumn="0" w:firstRowLastColumn="0" w:lastRowFirstColumn="0" w:lastRowLastColumn="0"/>
-              <w:rPr>
-                <w:rFonts w:ascii="Lato" w:eastAsia="Times New Roman" w:hAnsi="Lato" w:cs="Arial"/>
-                <w:szCs w:val="20"/>
-                <w:lang w:eastAsia="zh-CN"/>
-              </w:rPr>
-            </w:pPr>
-            <w:r>
-              <w:rPr>
-                <w:rFonts w:ascii="Lato" w:eastAsia="Times New Roman" w:hAnsi="Lato" w:cs="Arial"/>
-                <w:szCs w:val="20"/>
-                <w:lang w:eastAsia="zh-CN"/>
-              </w:rPr>
-              <w:t>MD</w:t>
+            <w:hideMark/>
+          </w:tcPr>
+          <w:p>
+            <w:pPr>
+              <w:jc w:val="center"/>
+              <w:cnfStyle w:val="000000000000" w:firstRow="0" w:lastRow="0" w:firstColumn="0" w:lastColumn="0" w:oddVBand="0" w:evenVBand="0" w:oddHBand="0" w:evenHBand="0" w:firstRowFirstColumn="0" w:firstRowLastColumn="0" w:lastRowFirstColumn="0" w:lastRowLastColumn="0"/>
+              <w:rPr>
+                <w:rFonts w:ascii="Lato" w:eastAsia="Times New Roman" w:hAnsi="Lato" w:cs="Arial"/>
+                <w:szCs w:val="20"/>
+                <w:lang w:eastAsia="zh-CN"/>
+              </w:rPr>
+            </w:pPr>
+            <w:r>
+              <w:rPr>
+                <w:rFonts w:ascii="Lato" w:eastAsia="Times New Roman" w:hAnsi="Lato" w:cs="Arial"/>
+                <w:szCs w:val="20"/>
+                <w:lang w:eastAsia="zh-CN"/>
+              </w:rPr>
+              <w:t>PA</w:t>
             </w:r>
           </w:p>
         </w:tc>
@@ -2945,7 +2933,15 @@
                 <w:szCs w:val="20"/>
                 <w:lang w:eastAsia="zh-CN"/>
               </w:rPr>
-              <w:t>26</w:t>
+              <w:t>2</w:t>
+            </w:r>
+            <w:r>
+              <w:rPr>
+                <w:rFonts w:ascii="Lato" w:eastAsia="Times New Roman" w:hAnsi="Lato" w:cs="Arial"/>
+                <w:szCs w:val="20"/>
+                <w:lang w:eastAsia="zh-CN"/>
+              </w:rPr>
+              <w:t>6</w:t>
             </w:r>
           </w:p>
         </w:tc>
@@ -2969,7 +2965,7 @@
                 <w:szCs w:val="20"/>
                 <w:lang w:eastAsia="zh-CN"/>
               </w:rPr>
-              <w:t>Lewis Library 5</w:t>
+              <w:t>Jones 100</w:t>
             </w:r>
           </w:p>
         </w:tc>
@@ -3009,7 +3005,7 @@
                 <w:szCs w:val="20"/>
                 <w:lang w:eastAsia="zh-CN"/>
               </w:rPr>
-              <w:t xml:space="preserve"> Ridge High School B</w:t>
+              <w:t xml:space="preserve"> Ridge High School A</w:t>
             </w:r>
           </w:p>
         </w:tc>
@@ -3057,7 +3053,15 @@
                 <w:szCs w:val="20"/>
                 <w:lang w:eastAsia="zh-CN"/>
               </w:rPr>
-              <w:t>27</w:t>
+              <w:t>2</w:t>
+            </w:r>
+            <w:r>
+              <w:rPr>
+                <w:rFonts w:ascii="Lato" w:eastAsia="Times New Roman" w:hAnsi="Lato" w:cs="Arial"/>
+                <w:szCs w:val="20"/>
+                <w:lang w:eastAsia="zh-CN"/>
+              </w:rPr>
+              <w:t>7</w:t>
             </w:r>
           </w:p>
         </w:tc>
@@ -3095,81 +3099,88 @@
           <w:tcPr>
             <w:cnfStyle w:val="001000000000" w:firstRow="0" w:lastRow="0" w:firstColumn="1" w:lastColumn="0" w:oddVBand="0" w:evenVBand="0" w:oddHBand="0" w:evenHBand="0" w:firstRowFirstColumn="0" w:firstRowLastColumn="0" w:lastRowFirstColumn="0" w:lastRowLastColumn="0"/>
             <w:tcW w:w="5158" w:type="dxa"/>
-            <w:hideMark/>
-          </w:tcPr>
-          <w:p>
-            <w:pPr>
-              <w:rPr>
-                <w:rFonts w:ascii="Lato" w:eastAsia="Times New Roman" w:hAnsi="Lato" w:cs="Arial"/>
-                <w:szCs w:val="20"/>
-                <w:lang w:eastAsia="zh-CN"/>
-              </w:rPr>
-            </w:pPr>
-            <w:r>
-              <w:rPr>
-                <w:rFonts w:ascii="Lato" w:eastAsia="Times New Roman" w:hAnsi="Lato" w:cs="Arial"/>
-                <w:szCs w:val="20"/>
-                <w:lang w:eastAsia="zh-CN"/>
-              </w:rPr>
-              <w:t>Middlesex County Academy</w:t>
-            </w:r>
-            <w:r>
-              <w:rPr>
-                <w:rFonts w:ascii="Lato" w:eastAsia="Times New Roman" w:hAnsi="Lato" w:cs="Arial"/>
-                <w:szCs w:val="20"/>
-                <w:lang w:eastAsia="zh-CN"/>
-              </w:rPr>
-              <w:t xml:space="preserve"> for SMET</w:t>
+          </w:tcPr>
+          <w:p>
+            <w:pPr>
+              <w:rPr>
+                <w:rFonts w:ascii="Lato" w:eastAsia="Times New Roman" w:hAnsi="Lato" w:cs="Arial"/>
+                <w:szCs w:val="20"/>
+                <w:lang w:eastAsia="zh-CN"/>
+              </w:rPr>
+            </w:pPr>
+            <w:proofErr w:type="spellStart"/>
+            <w:r>
+              <w:rPr>
+                <w:rFonts w:ascii="Lato" w:eastAsia="Times New Roman" w:hAnsi="Lato" w:cs="Arial"/>
+                <w:szCs w:val="20"/>
+                <w:lang w:eastAsia="zh-CN"/>
+              </w:rPr>
+              <w:t>Marriotts</w:t>
+            </w:r>
+            <w:proofErr w:type="spellEnd"/>
+            <w:r>
+              <w:rPr>
+                <w:rFonts w:ascii="Lato" w:eastAsia="Times New Roman" w:hAnsi="Lato" w:cs="Arial"/>
+                <w:szCs w:val="20"/>
+                <w:lang w:eastAsia="zh-CN"/>
+              </w:rPr>
+              <w:t xml:space="preserve"> Ridge High School B</w:t>
             </w:r>
           </w:p>
         </w:tc>
         <w:tc>
           <w:tcPr>
             <w:tcW w:w="970" w:type="dxa"/>
-            <w:hideMark/>
-          </w:tcPr>
-          <w:p>
-            <w:pPr>
-              <w:jc w:val="center"/>
-              <w:cnfStyle w:val="000000000000" w:firstRow="0" w:lastRow="0" w:firstColumn="0" w:lastColumn="0" w:oddVBand="0" w:evenVBand="0" w:oddHBand="0" w:evenHBand="0" w:firstRowFirstColumn="0" w:firstRowLastColumn="0" w:lastRowFirstColumn="0" w:lastRowLastColumn="0"/>
-              <w:rPr>
-                <w:rFonts w:ascii="Lato" w:eastAsia="Times New Roman" w:hAnsi="Lato" w:cs="Arial"/>
-                <w:szCs w:val="20"/>
-                <w:lang w:eastAsia="zh-CN"/>
-              </w:rPr>
-            </w:pPr>
-            <w:r>
-              <w:rPr>
-                <w:rFonts w:ascii="Lato" w:eastAsia="Times New Roman" w:hAnsi="Lato" w:cs="Arial"/>
-                <w:szCs w:val="20"/>
-                <w:lang w:eastAsia="zh-CN"/>
-              </w:rPr>
-              <w:t>NJ</w:t>
+          </w:tcPr>
+          <w:p>
+            <w:pPr>
+              <w:jc w:val="center"/>
+              <w:cnfStyle w:val="000000000000" w:firstRow="0" w:lastRow="0" w:firstColumn="0" w:lastColumn="0" w:oddVBand="0" w:evenVBand="0" w:oddHBand="0" w:evenHBand="0" w:firstRowFirstColumn="0" w:firstRowLastColumn="0" w:lastRowFirstColumn="0" w:lastRowLastColumn="0"/>
+              <w:rPr>
+                <w:rFonts w:ascii="Lato" w:eastAsia="Times New Roman" w:hAnsi="Lato" w:cs="Arial"/>
+                <w:szCs w:val="20"/>
+                <w:lang w:eastAsia="zh-CN"/>
+              </w:rPr>
+            </w:pPr>
+            <w:r>
+              <w:rPr>
+                <w:rFonts w:ascii="Lato" w:eastAsia="Times New Roman" w:hAnsi="Lato" w:cs="Arial"/>
+                <w:szCs w:val="20"/>
+                <w:lang w:eastAsia="zh-CN"/>
+              </w:rPr>
+              <w:t>MD</w:t>
             </w:r>
           </w:p>
         </w:tc>
         <w:tc>
           <w:tcPr>
             <w:tcW w:w="1140" w:type="dxa"/>
-            <w:hideMark/>
-          </w:tcPr>
-          <w:p>
-            <w:pPr>
-              <w:jc w:val="center"/>
-              <w:cnfStyle w:val="000000000000" w:firstRow="0" w:lastRow="0" w:firstColumn="0" w:lastColumn="0" w:oddVBand="0" w:evenVBand="0" w:oddHBand="0" w:evenHBand="0" w:firstRowFirstColumn="0" w:firstRowLastColumn="0" w:lastRowFirstColumn="0" w:lastRowLastColumn="0"/>
-              <w:rPr>
-                <w:rFonts w:ascii="Lato" w:eastAsia="Times New Roman" w:hAnsi="Lato" w:cs="Arial"/>
-                <w:szCs w:val="20"/>
-                <w:lang w:eastAsia="zh-CN"/>
-              </w:rPr>
-            </w:pPr>
-            <w:r>
-              <w:rPr>
-                <w:rFonts w:ascii="Lato" w:eastAsia="Times New Roman" w:hAnsi="Lato" w:cs="Arial"/>
-                <w:szCs w:val="20"/>
-                <w:lang w:eastAsia="zh-CN"/>
-              </w:rPr>
-              <w:t>28</w:t>
+          </w:tcPr>
+          <w:p>
+            <w:pPr>
+              <w:jc w:val="center"/>
+              <w:cnfStyle w:val="000000000000" w:firstRow="0" w:lastRow="0" w:firstColumn="0" w:lastColumn="0" w:oddVBand="0" w:evenVBand="0" w:oddHBand="0" w:evenHBand="0" w:firstRowFirstColumn="0" w:firstRowLastColumn="0" w:lastRowFirstColumn="0" w:lastRowLastColumn="0"/>
+              <w:rPr>
+                <w:rFonts w:ascii="Lato" w:eastAsia="Times New Roman" w:hAnsi="Lato" w:cs="Arial"/>
+                <w:szCs w:val="20"/>
+                <w:lang w:eastAsia="zh-CN"/>
+              </w:rPr>
+            </w:pPr>
+            <w:r>
+              <w:rPr>
+                <w:rFonts w:ascii="Lato" w:eastAsia="Times New Roman" w:hAnsi="Lato" w:cs="Arial"/>
+                <w:szCs w:val="20"/>
+                <w:lang w:eastAsia="zh-CN"/>
+              </w:rPr>
+              <w:t>2</w:t>
+            </w:r>
+            <w:r>
+              <w:rPr>
+                <w:rFonts w:ascii="Lato" w:eastAsia="Times New Roman" w:hAnsi="Lato" w:cs="Arial"/>
+                <w:szCs w:val="20"/>
+                <w:lang w:eastAsia="zh-CN"/>
+              </w:rPr>
+              <w:t>8</w:t>
             </w:r>
           </w:p>
         </w:tc>
@@ -3193,7 +3204,7 @@
                 <w:szCs w:val="20"/>
                 <w:lang w:eastAsia="zh-CN"/>
               </w:rPr>
-              <w:t>McCosh B13</w:t>
+              <w:t>Lewis Library 5</w:t>
             </w:r>
           </w:p>
         </w:tc>
@@ -4252,8 +4263,6 @@
             </w:r>
           </w:p>
         </w:tc>
-        <w:bookmarkStart w:id="0" w:name="_GoBack"/>
-        <w:bookmarkEnd w:id="0"/>
       </w:tr>
       <w:tr>
         <w:trPr>
@@ -4913,8 +4922,10 @@
                 <w:szCs w:val="20"/>
                 <w:lang w:eastAsia="zh-CN"/>
               </w:rPr>
-              <w:t>South Brunswick High School Team</w:t>
-            </w:r>
+              <w:t>South Brunswick High School</w:t>
+            </w:r>
+            <w:bookmarkStart w:id="0" w:name="_GoBack"/>
+            <w:bookmarkEnd w:id="0"/>
           </w:p>
         </w:tc>
         <w:tc>
@@ -4938,7 +4949,15 @@
                 <w:szCs w:val="20"/>
                 <w:lang w:eastAsia="zh-CN"/>
               </w:rPr>
-              <w:t>NY</w:t>
+              <w:t>N</w:t>
+            </w:r>
+            <w:r>
+              <w:rPr>
+                <w:rFonts w:ascii="Lato" w:eastAsia="Times New Roman" w:hAnsi="Lato" w:cs="Arial"/>
+                <w:szCs w:val="20"/>
+                <w:lang w:eastAsia="zh-CN"/>
+              </w:rPr>
+              <w:t>J</w:t>
             </w:r>
           </w:p>
         </w:tc>

</xml_diff>

<commit_message>
Edited team numbers doc with new team Doane Academy
</commit_message>
<xml_diff>
--- a/docs/PUSO2020_TeamNumbers.docx
+++ b/docs/PUSO2020_TeamNumbers.docx
@@ -1507,30 +1507,38 @@
           <w:tcPr>
             <w:cnfStyle w:val="001000000000" w:firstRow="0" w:lastRow="0" w:firstColumn="1" w:lastColumn="0" w:oddVBand="0" w:evenVBand="0" w:oddHBand="0" w:evenHBand="0" w:firstRowFirstColumn="0" w:firstRowLastColumn="0" w:lastRowFirstColumn="0" w:lastRowLastColumn="0"/>
             <w:tcW w:w="5158" w:type="dxa"/>
-            <w:hideMark/>
-          </w:tcPr>
-          <w:p>
-            <w:pPr>
-              <w:rPr>
-                <w:rFonts w:ascii="Lato" w:eastAsia="Times New Roman" w:hAnsi="Lato" w:cs="Arial"/>
-                <w:szCs w:val="20"/>
-                <w:lang w:eastAsia="zh-CN"/>
-              </w:rPr>
-            </w:pPr>
-            <w:r>
-              <w:rPr>
-                <w:rFonts w:ascii="Lato" w:eastAsia="Times New Roman" w:hAnsi="Lato" w:cs="Arial"/>
-                <w:szCs w:val="20"/>
-                <w:lang w:eastAsia="zh-CN"/>
-              </w:rPr>
-              <w:t>Cherry Hill High School East</w:t>
+          </w:tcPr>
+          <w:p>
+            <w:pPr>
+              <w:rPr>
+                <w:rFonts w:ascii="Lato" w:eastAsia="Times New Roman" w:hAnsi="Lato" w:cs="Arial"/>
+                <w:szCs w:val="20"/>
+                <w:lang w:eastAsia="zh-CN"/>
+              </w:rPr>
+            </w:pPr>
+            <w:proofErr w:type="spellStart"/>
+            <w:r>
+              <w:rPr>
+                <w:rFonts w:ascii="Lato" w:eastAsia="Times New Roman" w:hAnsi="Lato" w:cs="Arial"/>
+                <w:szCs w:val="20"/>
+                <w:lang w:eastAsia="zh-CN"/>
+              </w:rPr>
+              <w:t>Doane</w:t>
+            </w:r>
+            <w:proofErr w:type="spellEnd"/>
+            <w:r>
+              <w:rPr>
+                <w:rFonts w:ascii="Lato" w:eastAsia="Times New Roman" w:hAnsi="Lato" w:cs="Arial"/>
+                <w:szCs w:val="20"/>
+                <w:lang w:eastAsia="zh-CN"/>
+              </w:rPr>
+              <w:t xml:space="preserve"> Academy</w:t>
             </w:r>
           </w:p>
         </w:tc>
         <w:tc>
           <w:tcPr>
             <w:tcW w:w="970" w:type="dxa"/>
-            <w:hideMark/>
           </w:tcPr>
           <w:p>
             <w:pPr>
@@ -1572,7 +1580,15 @@
                 <w:szCs w:val="20"/>
                 <w:lang w:eastAsia="zh-CN"/>
               </w:rPr>
-              <w:t>13</w:t>
+              <w:t>1</w:t>
+            </w:r>
+            <w:r>
+              <w:rPr>
+                <w:rFonts w:ascii="Lato" w:eastAsia="Times New Roman" w:hAnsi="Lato" w:cs="Arial"/>
+                <w:szCs w:val="20"/>
+                <w:lang w:eastAsia="zh-CN"/>
+              </w:rPr>
+              <w:t>3</w:t>
             </w:r>
           </w:p>
         </w:tc>
@@ -1608,11 +1624,11 @@
         </w:trPr>
         <w:tc>
           <w:tcPr>
-            <w:cnfStyle w:val="001000000000" w:firstRow="0" w:lastRow="0" w:firstColumn="1" w:lastColumn="0" w:oddVBand="0" w:evenVBand="0" w:oddHBand="0" w:evenHBand="0" w:firstRowFirstColumn="0" w:firstRowLastColumn="0" w:lastRowFirstColumn="0" w:lastRowLastColumn="0"/>
             <w:tcW w:w="5158" w:type="dxa"/>
           </w:tcPr>
           <w:p>
             <w:pPr>
+              <w:cnfStyle w:val="001000000000" w:firstRow="0" w:lastRow="0" w:firstColumn="1" w:lastColumn="0" w:oddVBand="0" w:evenVBand="0" w:oddHBand="0" w:evenHBand="0" w:firstRowFirstColumn="0" w:firstRowLastColumn="0" w:lastRowFirstColumn="0" w:lastRowLastColumn="0"/>
               <w:rPr>
                 <w:rFonts w:ascii="Lato" w:eastAsia="Times New Roman" w:hAnsi="Lato" w:cs="Arial"/>
                 <w:szCs w:val="20"/>
@@ -1636,7 +1652,6 @@
           <w:p>
             <w:pPr>
               <w:jc w:val="center"/>
-              <w:cnfStyle w:val="000000000000" w:firstRow="0" w:lastRow="0" w:firstColumn="0" w:lastColumn="0" w:oddVBand="0" w:evenVBand="0" w:oddHBand="0" w:evenHBand="0" w:firstRowFirstColumn="0" w:firstRowLastColumn="0" w:lastRowFirstColumn="0" w:lastRowLastColumn="0"/>
               <w:rPr>
                 <w:rFonts w:ascii="Lato" w:eastAsia="Times New Roman" w:hAnsi="Lato" w:cs="Arial"/>
                 <w:szCs w:val="20"/>
@@ -1660,21 +1675,30 @@
           <w:p>
             <w:pPr>
               <w:jc w:val="center"/>
-              <w:cnfStyle w:val="000000000000" w:firstRow="0" w:lastRow="0" w:firstColumn="0" w:lastColumn="0" w:oddVBand="0" w:evenVBand="0" w:oddHBand="0" w:evenHBand="0" w:firstRowFirstColumn="0" w:firstRowLastColumn="0" w:lastRowFirstColumn="0" w:lastRowLastColumn="0"/>
-              <w:rPr>
-                <w:rFonts w:ascii="Lato" w:eastAsia="Times New Roman" w:hAnsi="Lato" w:cs="Arial"/>
-                <w:szCs w:val="20"/>
-                <w:lang w:eastAsia="zh-CN"/>
-              </w:rPr>
-            </w:pPr>
-            <w:r>
-              <w:rPr>
-                <w:rFonts w:ascii="Lato" w:eastAsia="Times New Roman" w:hAnsi="Lato" w:cs="Arial"/>
-                <w:szCs w:val="20"/>
-                <w:lang w:eastAsia="zh-CN"/>
-              </w:rPr>
-              <w:t>14</w:t>
-            </w:r>
+              <w:rPr>
+                <w:rFonts w:ascii="Lato" w:eastAsia="Times New Roman" w:hAnsi="Lato" w:cs="Arial"/>
+                <w:szCs w:val="20"/>
+                <w:lang w:eastAsia="zh-CN"/>
+              </w:rPr>
+            </w:pPr>
+            <w:r>
+              <w:rPr>
+                <w:rFonts w:ascii="Lato" w:eastAsia="Times New Roman" w:hAnsi="Lato" w:cs="Arial"/>
+                <w:szCs w:val="20"/>
+                <w:lang w:eastAsia="zh-CN"/>
+              </w:rPr>
+              <w:t>1</w:t>
+            </w:r>
+            <w:r>
+              <w:rPr>
+                <w:rFonts w:ascii="Lato" w:eastAsia="Times New Roman" w:hAnsi="Lato" w:cs="Arial"/>
+                <w:szCs w:val="20"/>
+                <w:lang w:eastAsia="zh-CN"/>
+              </w:rPr>
+              <w:t>4</w:t>
+            </w:r>
+            <w:bookmarkStart w:id="0" w:name="_GoBack"/>
+            <w:bookmarkEnd w:id="0"/>
           </w:p>
         </w:tc>
         <w:tc>
@@ -1684,7 +1708,6 @@
           <w:p>
             <w:pPr>
               <w:jc w:val="center"/>
-              <w:cnfStyle w:val="000000000000" w:firstRow="0" w:lastRow="0" w:firstColumn="0" w:lastColumn="0" w:oddVBand="0" w:evenVBand="0" w:oddHBand="0" w:evenHBand="0" w:firstRowFirstColumn="0" w:firstRowLastColumn="0" w:lastRowFirstColumn="0" w:lastRowLastColumn="0"/>
               <w:rPr>
                 <w:rFonts w:ascii="Lato" w:eastAsia="Times New Roman" w:hAnsi="Lato" w:cs="Arial"/>
                 <w:szCs w:val="20"/>
@@ -4924,8 +4947,6 @@
               </w:rPr>
               <w:t>South Brunswick High School</w:t>
             </w:r>
-            <w:bookmarkStart w:id="0" w:name="_GoBack"/>
-            <w:bookmarkEnd w:id="0"/>
           </w:p>
         </w:tc>
         <w:tc>

</xml_diff>